<commit_message>
Add three tier architecture document and sample
</commit_message>
<xml_diff>
--- a/编程实践.docx
+++ b/编程实践.docx
@@ -257,9 +257,6 @@
     <w:p>
       <w:pPr>
         <w:pStyle w:val="a3"/>
-        <w:rPr>
-          <w:rFonts w:hint="eastAsia"/>
-        </w:rPr>
       </w:pPr>
       <w:r>
         <w:rPr>
@@ -281,11 +278,6 @@
       </w:r>
     </w:p>
     <w:p>
-      <w:pPr>
-        <w:rPr>
-          <w:rFonts w:hint="eastAsia"/>
-        </w:rPr>
-      </w:pPr>
       <w:r>
         <w:rPr>
           <w:noProof/>
@@ -399,17 +391,11 @@
     <w:p>
       <w:pPr>
         <w:pStyle w:val="a3"/>
-        <w:rPr>
-          <w:rFonts w:hint="eastAsia"/>
-        </w:rPr>
       </w:pPr>
     </w:p>
     <w:p>
       <w:pPr>
         <w:pStyle w:val="a3"/>
-        <w:rPr>
-          <w:rFonts w:hint="eastAsia"/>
-        </w:rPr>
       </w:pPr>
       <w:r>
         <w:rPr>
@@ -459,9 +445,6 @@
           <w:ilvl w:val="0"/>
           <w:numId w:val="3"/>
         </w:numPr>
-        <w:rPr>
-          <w:rFonts w:hint="eastAsia"/>
-        </w:rPr>
       </w:pPr>
       <w:proofErr w:type="spellStart"/>
       <w:r>
@@ -514,11 +497,6 @@
       </w:r>
     </w:p>
     <w:p>
-      <w:pPr>
-        <w:rPr>
-          <w:rFonts w:hint="eastAsia"/>
-        </w:rPr>
-      </w:pPr>
       <w:r>
         <w:rPr>
           <w:noProof/>
@@ -559,8 +537,6 @@
           </wp:inline>
         </w:drawing>
       </w:r>
-      <w:bookmarkStart w:id="0" w:name="_GoBack"/>
-      <w:bookmarkEnd w:id="0"/>
     </w:p>
     <w:p>
       <w:pPr>
@@ -595,10 +571,198 @@
     </w:p>
     <w:p>
       <w:pPr>
-        <w:rPr>
-          <w:rFonts w:hint="eastAsia"/>
-        </w:rPr>
-      </w:pPr>
+        <w:pStyle w:val="2"/>
+        <w:numPr>
+          <w:ilvl w:val="0"/>
+          <w:numId w:val="2"/>
+        </w:numPr>
+      </w:pPr>
+      <w:r>
+        <w:rPr>
+          <w:rFonts w:hint="eastAsia"/>
+        </w:rPr>
+        <w:t>O</w:t>
+      </w:r>
+      <w:r>
+        <w:t>O</w:t>
+      </w:r>
+      <w:r>
+        <w:rPr>
+          <w:rFonts w:hint="eastAsia"/>
+        </w:rPr>
+        <w:t>中的设计模式</w:t>
+      </w:r>
+    </w:p>
+    <w:p>
+      <w:pPr>
+        <w:pStyle w:val="2"/>
+        <w:numPr>
+          <w:ilvl w:val="0"/>
+          <w:numId w:val="2"/>
+        </w:numPr>
+      </w:pPr>
+      <w:r>
+        <w:rPr>
+          <w:rFonts w:hint="eastAsia"/>
+        </w:rPr>
+        <w:t>常见的分层架构</w:t>
+      </w:r>
+    </w:p>
+    <w:p>
+      <w:pPr>
+        <w:pStyle w:val="3"/>
+        <w:numPr>
+          <w:ilvl w:val="0"/>
+          <w:numId w:val="5"/>
+        </w:numPr>
+      </w:pPr>
+      <w:r>
+        <w:rPr>
+          <w:rFonts w:hint="eastAsia"/>
+        </w:rPr>
+        <w:t>三层架构</w:t>
+      </w:r>
+    </w:p>
+    <w:p>
+      <w:r>
+        <w:rPr>
+          <w:rFonts w:hint="eastAsia"/>
+        </w:rPr>
+        <w:t>D</w:t>
+      </w:r>
+      <w:r>
+        <w:t xml:space="preserve">AL: </w:t>
+      </w:r>
+      <w:r>
+        <w:rPr>
+          <w:rFonts w:hint="eastAsia"/>
+        </w:rPr>
+        <w:t>数据访问层，主要与数据库操作相关。</w:t>
+      </w:r>
+    </w:p>
+    <w:p>
+      <w:r>
+        <w:rPr>
+          <w:rFonts w:hint="eastAsia"/>
+        </w:rPr>
+        <w:t>I</w:t>
+      </w:r>
+      <w:r>
+        <w:t>DAL</w:t>
+      </w:r>
+      <w:r>
+        <w:t>：</w:t>
+      </w:r>
+      <w:r>
+        <w:rPr>
+          <w:rFonts w:hint="eastAsia"/>
+        </w:rPr>
+        <w:t>数据访问接口层，主要用于抽象数据库操作。</w:t>
+      </w:r>
+    </w:p>
+    <w:p>
+      <w:r>
+        <w:rPr>
+          <w:rFonts w:hint="eastAsia"/>
+        </w:rPr>
+        <w:t>B</w:t>
+      </w:r>
+      <w:r>
+        <w:t>LL</w:t>
+      </w:r>
+      <w:r>
+        <w:t>：</w:t>
+      </w:r>
+      <w:r>
+        <w:rPr>
+          <w:rFonts w:hint="eastAsia"/>
+        </w:rPr>
+        <w:t>业务逻辑层，</w:t>
+      </w:r>
+      <w:r>
+        <w:rPr>
+          <w:rFonts w:hint="eastAsia"/>
+        </w:rPr>
+        <w:t>主要用于具体业务功能的实现。</w:t>
+      </w:r>
+    </w:p>
+    <w:p>
+      <w:r>
+        <w:rPr>
+          <w:rFonts w:hint="eastAsia"/>
+        </w:rPr>
+        <w:t>I</w:t>
+      </w:r>
+      <w:r>
+        <w:t>BLL</w:t>
+      </w:r>
+      <w:r>
+        <w:t>：</w:t>
+      </w:r>
+      <w:r>
+        <w:rPr>
+          <w:rFonts w:hint="eastAsia"/>
+        </w:rPr>
+        <w:t>业务逻辑接口层，主要用于</w:t>
+      </w:r>
+      <w:proofErr w:type="gramStart"/>
+      <w:r>
+        <w:rPr>
+          <w:rFonts w:hint="eastAsia"/>
+        </w:rPr>
+        <w:t>抽象业务</w:t>
+      </w:r>
+      <w:proofErr w:type="gramEnd"/>
+      <w:r>
+        <w:rPr>
+          <w:rFonts w:hint="eastAsia"/>
+        </w:rPr>
+        <w:t>功能。</w:t>
+      </w:r>
+    </w:p>
+    <w:p>
+      <w:pPr>
+        <w:rPr>
+          <w:rFonts w:hint="eastAsia"/>
+        </w:rPr>
+      </w:pPr>
+      <w:r>
+        <w:rPr>
+          <w:rFonts w:hint="eastAsia"/>
+        </w:rPr>
+        <w:t>Mo</w:t>
+      </w:r>
+      <w:r>
+        <w:t xml:space="preserve">del: </w:t>
+      </w:r>
+      <w:r>
+        <w:rPr>
+          <w:rFonts w:hint="eastAsia"/>
+        </w:rPr>
+        <w:t>数据实体</w:t>
+      </w:r>
+      <w:r>
+        <w:rPr>
+          <w:rFonts w:hint="eastAsia"/>
+        </w:rPr>
+        <w:t>，也可以是</w:t>
+      </w:r>
+      <w:proofErr w:type="spellStart"/>
+      <w:r>
+        <w:rPr>
+          <w:rFonts w:hint="eastAsia"/>
+        </w:rPr>
+        <w:t>View</w:t>
+      </w:r>
+      <w:r>
+        <w:t>Model</w:t>
+      </w:r>
+      <w:proofErr w:type="spellEnd"/>
+      <w:r>
+        <w:t>。</w:t>
+      </w:r>
+      <w:bookmarkStart w:id="0" w:name="_GoBack"/>
+      <w:bookmarkEnd w:id="0"/>
     </w:p>
     <w:p>
       <w:pPr>
@@ -655,9 +819,6 @@
       <w:pPr>
         <w:pStyle w:val="a3"/>
         <w:ind w:left="360" w:firstLineChars="0" w:firstLine="0"/>
-        <w:rPr>
-          <w:rFonts w:hint="eastAsia"/>
-        </w:rPr>
       </w:pPr>
     </w:p>
     <w:sectPr>
@@ -673,6 +834,92 @@
 <file path=word/numbering.xml><?xml version="1.0" encoding="utf-8"?>
 <w:numbering xmlns:wpc="http://schemas.microsoft.com/office/word/2010/wordprocessingCanvas" xmlns:mc="http://schemas.openxmlformats.org/markup-compatibility/2006" xmlns:o="urn:schemas-microsoft-com:office:office" xmlns:r="http://schemas.openxmlformats.org/officeDocument/2006/relationships" xmlns:m="http://schemas.openxmlformats.org/officeDocument/2006/math" xmlns:v="urn:schemas-microsoft-com:vml" xmlns:wp14="http://schemas.microsoft.com/office/word/2010/wordprocessingDrawing" xmlns:wp="http://schemas.openxmlformats.org/drawingml/2006/wordprocessingDrawing" xmlns:w10="urn:schemas-microsoft-com:office:word" xmlns:w="http://schemas.openxmlformats.org/wordprocessingml/2006/main" xmlns:w14="http://schemas.microsoft.com/office/word/2010/wordml" xmlns:w15="http://schemas.microsoft.com/office/word/2012/wordml" xmlns:wpg="http://schemas.microsoft.com/office/word/2010/wordprocessingGroup" xmlns:wpi="http://schemas.microsoft.com/office/word/2010/wordprocessingInk" xmlns:wne="http://schemas.microsoft.com/office/word/2006/wordml" xmlns:wps="http://schemas.microsoft.com/office/word/2010/wordprocessingShape" mc:Ignorable="w14 w15 wp14">
   <w:abstractNum w:abstractNumId="0" w15:restartNumberingAfterBreak="0">
+    <w:nsid w:val="19050DC3"/>
+    <w:multiLevelType w:val="hybridMultilevel"/>
+    <w:tmpl w:val="563CA86C"/>
+    <w:lvl w:ilvl="0" w:tplc="0409000F">
+      <w:start w:val="1"/>
+      <w:numFmt w:val="decimal"/>
+      <w:lvlText w:val="%1."/>
+      <w:lvlJc w:val="left"/>
+      <w:pPr>
+        <w:ind w:left="420" w:hanging="420"/>
+      </w:pPr>
+    </w:lvl>
+    <w:lvl w:ilvl="1" w:tplc="04090019" w:tentative="1">
+      <w:start w:val="1"/>
+      <w:numFmt w:val="lowerLetter"/>
+      <w:lvlText w:val="%2)"/>
+      <w:lvlJc w:val="left"/>
+      <w:pPr>
+        <w:ind w:left="840" w:hanging="420"/>
+      </w:pPr>
+    </w:lvl>
+    <w:lvl w:ilvl="2" w:tplc="0409001B" w:tentative="1">
+      <w:start w:val="1"/>
+      <w:numFmt w:val="lowerRoman"/>
+      <w:lvlText w:val="%3."/>
+      <w:lvlJc w:val="right"/>
+      <w:pPr>
+        <w:ind w:left="1260" w:hanging="420"/>
+      </w:pPr>
+    </w:lvl>
+    <w:lvl w:ilvl="3" w:tplc="0409000F" w:tentative="1">
+      <w:start w:val="1"/>
+      <w:numFmt w:val="decimal"/>
+      <w:lvlText w:val="%4."/>
+      <w:lvlJc w:val="left"/>
+      <w:pPr>
+        <w:ind w:left="1680" w:hanging="420"/>
+      </w:pPr>
+    </w:lvl>
+    <w:lvl w:ilvl="4" w:tplc="04090019" w:tentative="1">
+      <w:start w:val="1"/>
+      <w:numFmt w:val="lowerLetter"/>
+      <w:lvlText w:val="%5)"/>
+      <w:lvlJc w:val="left"/>
+      <w:pPr>
+        <w:ind w:left="2100" w:hanging="420"/>
+      </w:pPr>
+    </w:lvl>
+    <w:lvl w:ilvl="5" w:tplc="0409001B" w:tentative="1">
+      <w:start w:val="1"/>
+      <w:numFmt w:val="lowerRoman"/>
+      <w:lvlText w:val="%6."/>
+      <w:lvlJc w:val="right"/>
+      <w:pPr>
+        <w:ind w:left="2520" w:hanging="420"/>
+      </w:pPr>
+    </w:lvl>
+    <w:lvl w:ilvl="6" w:tplc="0409000F" w:tentative="1">
+      <w:start w:val="1"/>
+      <w:numFmt w:val="decimal"/>
+      <w:lvlText w:val="%7."/>
+      <w:lvlJc w:val="left"/>
+      <w:pPr>
+        <w:ind w:left="2940" w:hanging="420"/>
+      </w:pPr>
+    </w:lvl>
+    <w:lvl w:ilvl="7" w:tplc="04090019" w:tentative="1">
+      <w:start w:val="1"/>
+      <w:numFmt w:val="lowerLetter"/>
+      <w:lvlText w:val="%8)"/>
+      <w:lvlJc w:val="left"/>
+      <w:pPr>
+        <w:ind w:left="3360" w:hanging="420"/>
+      </w:pPr>
+    </w:lvl>
+    <w:lvl w:ilvl="8" w:tplc="0409001B" w:tentative="1">
+      <w:start w:val="1"/>
+      <w:numFmt w:val="lowerRoman"/>
+      <w:lvlText w:val="%9."/>
+      <w:lvlJc w:val="right"/>
+      <w:pPr>
+        <w:ind w:left="3780" w:hanging="420"/>
+      </w:pPr>
+    </w:lvl>
+  </w:abstractNum>
+  <w:abstractNum w:abstractNumId="1" w15:restartNumberingAfterBreak="0">
     <w:nsid w:val="23A70388"/>
     <w:multiLevelType w:val="hybridMultilevel"/>
     <w:tmpl w:val="2916862E"/>
@@ -758,7 +1005,7 @@
       </w:pPr>
     </w:lvl>
   </w:abstractNum>
-  <w:abstractNum w:abstractNumId="1" w15:restartNumberingAfterBreak="0">
+  <w:abstractNum w:abstractNumId="2" w15:restartNumberingAfterBreak="0">
     <w:nsid w:val="57523A63"/>
     <w:multiLevelType w:val="hybridMultilevel"/>
     <w:tmpl w:val="74764542"/>
@@ -844,7 +1091,7 @@
       </w:pPr>
     </w:lvl>
   </w:abstractNum>
-  <w:abstractNum w:abstractNumId="2" w15:restartNumberingAfterBreak="0">
+  <w:abstractNum w:abstractNumId="3" w15:restartNumberingAfterBreak="0">
     <w:nsid w:val="73D17CC7"/>
     <w:multiLevelType w:val="hybridMultilevel"/>
     <w:tmpl w:val="30FEED6E"/>
@@ -930,7 +1177,7 @@
       </w:pPr>
     </w:lvl>
   </w:abstractNum>
-  <w:abstractNum w:abstractNumId="3" w15:restartNumberingAfterBreak="0">
+  <w:abstractNum w:abstractNumId="4" w15:restartNumberingAfterBreak="0">
     <w:nsid w:val="7B414C97"/>
     <w:multiLevelType w:val="hybridMultilevel"/>
     <w:tmpl w:val="8E3E5E0C"/>
@@ -1020,16 +1267,19 @@
     </w:lvl>
   </w:abstractNum>
   <w:num w:numId="1">
+    <w:abstractNumId w:val="2"/>
+  </w:num>
+  <w:num w:numId="2">
+    <w:abstractNumId w:val="3"/>
+  </w:num>
+  <w:num w:numId="3">
     <w:abstractNumId w:val="1"/>
   </w:num>
-  <w:num w:numId="2">
-    <w:abstractNumId w:val="2"/>
+  <w:num w:numId="4">
+    <w:abstractNumId w:val="4"/>
   </w:num>
-  <w:num w:numId="3">
+  <w:num w:numId="5">
     <w:abstractNumId w:val="0"/>
-  </w:num>
-  <w:num w:numId="4">
-    <w:abstractNumId w:val="3"/>
   </w:num>
 </w:numbering>
 </file>

</xml_diff>